<commit_message>
update lec1 & lec2
</commit_message>
<xml_diff>
--- a/_abstract/VMLM-course-rev3.docx
+++ b/_abstract/VMLM-course-rev3.docx
@@ -31,23 +31,32 @@
         <w:t xml:space="preserve">Dates: 3 weeks, </w:t>
       </w:r>
       <w:r>
-        <w:t>Wed., Oct 27, Nov 3, 10</w:t>
-      </w:r>
+        <w:t>Wed., Oct 2</w:t>
+      </w:r>
+      <w:r>
+        <w:t>6</w:t>
+      </w:r>
+      <w:r>
+        <w:t xml:space="preserve">, Nov </w:t>
+      </w:r>
+      <w:r>
+        <w:t>2</w:t>
+      </w:r>
+      <w:r>
+        <w:t xml:space="preserve">, </w:t>
+      </w:r>
+      <w:r>
+        <w:t>9</w:t>
+      </w:r>
+      <w:bookmarkStart w:id="0" w:name="_GoBack"/>
+      <w:bookmarkEnd w:id="0"/>
     </w:p>
     <w:p>
       <w:pPr>
         <w:spacing w:after="0"/>
       </w:pPr>
       <w:r>
-        <w:t xml:space="preserve">Time: 3 </w:t>
-      </w:r>
-      <w:proofErr w:type="spellStart"/>
-      <w:r>
-        <w:t>hr</w:t>
-      </w:r>
-      <w:proofErr w:type="spellEnd"/>
-      <w:r>
-        <w:t xml:space="preserve"> sessions</w:t>
+        <w:t>Time: 3 hr sessions</w:t>
       </w:r>
       <w:r>
         <w:t>; aft.: 1pm – 4pm</w:t>
@@ -123,15 +132,7 @@
         <w:t xml:space="preserve">, </w:t>
       </w:r>
       <w:r>
-        <w:t xml:space="preserve">or multivariate counterparts (MANOVA, MMRA), but now you need to visualize the results to both understand them and communicate.  Who you </w:t>
-      </w:r>
-      <w:proofErr w:type="spellStart"/>
-      <w:r>
-        <w:t>gonna</w:t>
-      </w:r>
-      <w:proofErr w:type="spellEnd"/>
-      <w:r>
-        <w:t xml:space="preserve"> run to? – R of course.</w:t>
+        <w:t>or multivariate counterparts (MANOVA, MMRA), but now you need to visualize the results to both understand them and communicate.  Who you gonna run to? – R of course.</w:t>
       </w:r>
     </w:p>
     <w:p>
@@ -169,15 +170,7 @@
         <w:t>linear models.</w:t>
       </w:r>
       <w:r>
-        <w:t xml:space="preserve"> I give some examples of </w:t>
-      </w:r>
-      <w:proofErr w:type="spellStart"/>
-      <w:r>
-        <w:t>HEplots</w:t>
-      </w:r>
-      <w:proofErr w:type="spellEnd"/>
-      <w:r>
-        <w:t xml:space="preserve"> for MANOVA and MMRA designs. Finally, if time permits, some model diagnostic plots for detecting multivariate outliers and lack of homogeneity of (co)variances</w:t>
+        <w:t xml:space="preserve"> I give some examples of HEplots for MANOVA and MMRA designs. Finally, if time permits, some model diagnostic plots for detecting multivariate outliers and lack of homogeneity of (co)variances</w:t>
       </w:r>
       <w:r>
         <w:t xml:space="preserve"> will be</w:t>
@@ -200,16 +193,8 @@
         <w:rPr>
           <w:i/>
         </w:rPr>
-        <w:t xml:space="preserve">An Introduction to R and the </w:t>
-      </w:r>
-      <w:proofErr w:type="spellStart"/>
-      <w:r>
-        <w:rPr>
-          <w:i/>
-        </w:rPr>
-        <w:t>Tidyverse</w:t>
-      </w:r>
-      <w:proofErr w:type="spellEnd"/>
+        <w:t>An Introduction to R and the Tidyverse</w:t>
+      </w:r>
       <w:r>
         <w:t xml:space="preserve"> or equivalent.</w:t>
       </w:r>
@@ -230,8 +215,6 @@
       <w:r>
         <w:t xml:space="preserve"> </w:t>
       </w:r>
-      <w:bookmarkStart w:id="0" w:name="_GoBack"/>
-      <w:bookmarkEnd w:id="0"/>
     </w:p>
     <w:sectPr>
       <w:pgSz w:w="12240" w:h="15840"/>
@@ -415,7 +398,7 @@
     <w:lsdException w:name="Table Web 2" w:semiHidden="1" w:unhideWhenUsed="1"/>
     <w:lsdException w:name="Table Web 3" w:semiHidden="1" w:unhideWhenUsed="1"/>
     <w:lsdException w:name="Balloon Text" w:semiHidden="1" w:unhideWhenUsed="1"/>
-    <w:lsdException w:name="Table Grid" w:semiHidden="1" w:uiPriority="59" w:unhideWhenUsed="1"/>
+    <w:lsdException w:name="Table Grid" w:uiPriority="59"/>
     <w:lsdException w:name="Table Theme" w:semiHidden="1" w:unhideWhenUsed="1"/>
     <w:lsdException w:name="Placeholder Text" w:semiHidden="1"/>
     <w:lsdException w:name="No Spacing" w:uiPriority="1" w:qFormat="1"/>

</xml_diff>